<commit_message>
Final Version - satisfiability proofs mostly completed and a few santiy checks thrown in for good measure. Reflective report also reviewed and additional content added to
</commit_message>
<xml_diff>
--- a/ReflectiveReport.docx
+++ b/ReflectiveReport.docx
@@ -5,6 +5,7 @@
     <w:p>
       <w:pPr>
         <w:pStyle w:val="Heading1"/>
+        <w:jc w:val="both"/>
       </w:pPr>
       <w:r>
         <w:t>Reflective Report</w:t>
@@ -12,6 +13,7 @@
     </w:p>
     <w:p>
       <w:pPr>
+        <w:jc w:val="both"/>
         <w:rPr>
           <w:sz w:val="32"/>
         </w:rPr>
@@ -20,18 +22,29 @@
     <w:p>
       <w:pPr>
         <w:pStyle w:val="Heading2"/>
+        <w:jc w:val="both"/>
       </w:pPr>
       <w:r>
         <w:t>Creating the Model</w:t>
       </w:r>
     </w:p>
-    <w:p/>
-    <w:p>
-      <w:pPr>
-        <w:jc w:val="both"/>
-      </w:pPr>
-      <w:r>
-        <w:t xml:space="preserve">Creating the model was a challenging aspect of this project. While the game itself was very simple in its design and rules translating those rules and constraints into a VDM model provided to be quite the challenge. For quite a while, I struggled with trying to create a mental model of the game and how various feature could be mathematically and abstractly determined. For example, the simple concept of how the grid itself was simulated offered a range of possible implementations. Initially, I decided to portray the grid as a set of points. The user would then make moves and </w:t>
+    <w:p>
+      <w:pPr>
+        <w:jc w:val="both"/>
+      </w:pPr>
+    </w:p>
+    <w:p>
+      <w:pPr>
+        <w:jc w:val="both"/>
+      </w:pPr>
+      <w:r>
+        <w:t>Creating the model was a challenging aspect of this project. While the game itself was very simple in its design and rules translating those rules and constraints into a VDM model provided to be quite the challenge. For quite a while, I struggled with trying to create a mental model of the game and how various feature</w:t>
+      </w:r>
+      <w:r>
+        <w:t>s</w:t>
+      </w:r>
+      <w:r>
+        <w:t xml:space="preserve"> could be mathematically and abstractly determined. For example, the simple concept of how the grid itself was simulated offered a range of possible implementations. Initially, I decided to portray the grid as a set of points. The user would then make moves and </w:t>
       </w:r>
       <w:r>
         <w:t xml:space="preserve">which would </w:t>
@@ -57,12 +70,17 @@
     <w:p>
       <w:pPr>
         <w:pStyle w:val="Heading2"/>
+        <w:jc w:val="both"/>
       </w:pPr>
       <w:r>
         <w:t>Translating the Model</w:t>
       </w:r>
     </w:p>
-    <w:p/>
+    <w:p>
+      <w:pPr>
+        <w:jc w:val="both"/>
+      </w:pPr>
+    </w:p>
     <w:p>
       <w:pPr>
         <w:jc w:val="both"/>
@@ -98,12 +116,17 @@
     <w:p>
       <w:pPr>
         <w:pStyle w:val="Heading2"/>
+        <w:jc w:val="both"/>
       </w:pPr>
       <w:r>
         <w:t>Issues Found During Translation</w:t>
       </w:r>
     </w:p>
-    <w:p/>
+    <w:p>
+      <w:pPr>
+        <w:jc w:val="both"/>
+      </w:pPr>
+    </w:p>
     <w:p>
       <w:pPr>
         <w:jc w:val="both"/>
@@ -131,6 +154,7 @@
     <w:p>
       <w:pPr>
         <w:pStyle w:val="Heading2"/>
+        <w:jc w:val="both"/>
       </w:pPr>
       <w:r>
         <w:lastRenderedPageBreak/>
@@ -140,14 +164,21 @@
     <w:p>
       <w:pPr>
         <w:pStyle w:val="Heading2"/>
-      </w:pPr>
-    </w:p>
-    <w:p>
-      <w:pPr>
-        <w:jc w:val="both"/>
-      </w:pPr>
-      <w:r>
-        <w:t>This was by far the most difficult aspect of the entire coursework.</w:t>
+        <w:jc w:val="both"/>
+      </w:pPr>
+    </w:p>
+    <w:p>
+      <w:pPr>
+        <w:jc w:val="both"/>
+      </w:pPr>
+      <w:r>
+        <w:t xml:space="preserve">This was by far the most </w:t>
+      </w:r>
+      <w:r>
+        <w:t>confusing</w:t>
+      </w:r>
+      <w:r>
+        <w:t xml:space="preserve"> aspect of the entire coursework.</w:t>
       </w:r>
       <w:r>
         <w:t xml:space="preserve"> </w:t>
@@ -169,13 +200,154 @@
         <w:pStyle w:val="Heading2"/>
       </w:pPr>
       <w:r>
+        <w:t>Satisfiability Proofing</w:t>
+      </w:r>
+    </w:p>
+    <w:p/>
+    <w:p>
+      <w:pPr>
+        <w:jc w:val="both"/>
+      </w:pPr>
+      <w:r>
+        <w:t>Eventually, after a great deal of playing with lemmas and theorems I eventually figured out the basics of created proofs. I then immediately set onto creating satisfiability proofs for all of my operations. At this stage, I also discovered that a few of my operations were missing post conditions so at this time I decided to add them in. Looking back at the model though in VDM I found that many of these new post conditions were already implemented through the state invariant requiring no additional work on the VDM model side. While I could have spent all day going through and constantly refining my model I eventually decided to draw the line and simply focus on getting the proofs done and hammering out the major bugs of the system.</w:t>
+      </w:r>
+    </w:p>
+    <w:p>
+      <w:pPr>
+        <w:jc w:val="both"/>
+      </w:pPr>
+    </w:p>
+    <w:p>
+      <w:pPr>
+        <w:pStyle w:val="Heading2"/>
+      </w:pPr>
+      <w:r>
+        <w:t>Sanity Proofing</w:t>
+      </w:r>
+    </w:p>
+    <w:p/>
+    <w:p>
+      <w:pPr>
+        <w:jc w:val="both"/>
+      </w:pPr>
+      <w:r>
+        <w:t xml:space="preserve">My sanity proofing and satisfiability proofing went hand in hand so to speak. While I worked on the satisfiability proof cases I would often add in some sanity checks along the way or even combine the two cases. Such as ensuring that the state itself can even be initialized. This works as both a satisfiability check as well as a sanity check to ensure that the game </w:t>
+      </w:r>
+      <w:proofErr w:type="gramStart"/>
+      <w:r>
+        <w:t>can even be started</w:t>
+      </w:r>
+      <w:proofErr w:type="gramEnd"/>
+      <w:r>
+        <w:t>.</w:t>
+      </w:r>
+    </w:p>
+    <w:p>
+      <w:pPr>
+        <w:jc w:val="both"/>
+      </w:pPr>
+    </w:p>
+    <w:p>
+      <w:pPr>
+        <w:pStyle w:val="Heading2"/>
+      </w:pPr>
+      <w:r>
+        <w:t>Improvements to the Model and Translations</w:t>
+      </w:r>
+    </w:p>
+    <w:p>
+      <w:pPr>
+        <w:jc w:val="both"/>
+      </w:pPr>
+      <w:bookmarkStart w:id="0" w:name="_GoBack"/>
+    </w:p>
+    <w:p>
+      <w:pPr>
+        <w:jc w:val="both"/>
+      </w:pPr>
+      <w:r>
+        <w:t xml:space="preserve">While the model functions as expected; at least from my own tests. There is still a range of improvements that could be made. For example, if I had the time I would have implemented a function, which would automatically play a full game of dots and boxes. This could have saved me the time of having to manually input all of the moves in one by one in to the </w:t>
+      </w:r>
+      <w:proofErr w:type="spellStart"/>
+      <w:r>
+        <w:t>makeAMove</w:t>
+      </w:r>
+      <w:proofErr w:type="spellEnd"/>
+      <w:r>
+        <w:t xml:space="preserve"> operation. I could have also implemented more sanity checks and post conditions to the model and translations. However, due to the unexpected time spent learning and understanding Isabelle I </w:t>
+      </w:r>
+      <w:r>
+        <w:t>did not</w:t>
+      </w:r>
+      <w:r>
+        <w:t xml:space="preserve"> quite have enough time to implement these features to the level and quality I would like.</w:t>
+      </w:r>
+    </w:p>
+    <w:bookmarkEnd w:id="0"/>
+    <w:p>
+      <w:pPr>
+        <w:jc w:val="both"/>
+      </w:pPr>
+    </w:p>
+    <w:p>
+      <w:pPr>
+        <w:jc w:val="both"/>
+      </w:pPr>
+    </w:p>
+    <w:p>
+      <w:pPr>
+        <w:pStyle w:val="Heading2"/>
+        <w:jc w:val="both"/>
+      </w:pPr>
+      <w:r>
+        <w:lastRenderedPageBreak/>
         <w:t>Conclusion</w:t>
       </w:r>
     </w:p>
-    <w:p/>
-    <w:p>
+    <w:p>
+      <w:pPr>
+        <w:jc w:val="both"/>
+      </w:pPr>
+    </w:p>
+    <w:p>
+      <w:pPr>
+        <w:jc w:val="both"/>
+      </w:pPr>
       <w:r>
         <w:t>Overall, CSC3323 was one of the most challenging modules of the semester. It required a great deal of thought and creative problem solving to not only come up with solutions to nuance problems but to evaluate them against future requirements. I found it rather difficult to model the system at the same time as trying to figure out what would be easy to translate and prove. This led to some parts of the system being simplified and easy to prove while other parts being very complex and difficult to prove. If I were to do things differently I would have focused on proof far earlier as I found it to be the most complex and difficult topic in the module.</w:t>
+      </w:r>
+    </w:p>
+    <w:p>
+      <w:pPr>
+        <w:jc w:val="both"/>
+      </w:pPr>
+    </w:p>
+    <w:p>
+      <w:pPr>
+        <w:pStyle w:val="Heading2"/>
+        <w:jc w:val="both"/>
+      </w:pPr>
+      <w:r>
+        <w:t>Improvements for the Module</w:t>
+      </w:r>
+    </w:p>
+    <w:p>
+      <w:pPr>
+        <w:jc w:val="both"/>
+      </w:pPr>
+    </w:p>
+    <w:p>
+      <w:pPr>
+        <w:jc w:val="both"/>
+      </w:pPr>
+      <w:r>
+        <w:t xml:space="preserve">I found the mid-semester deadline to be extremely helpful for the development of my model and translation. One way I believe it can be improved by having a slightly earlier deadline for just the model. Much like the current system, the model would be marked at this initial early deadline and then marked again at the end. However, the student could be given plenty of feedback on their model regarding how easy it would be to translate and prove. This then gives additional time to make amendments to said model. </w:t>
+      </w:r>
+      <w:r>
+        <w:t>In addition,</w:t>
+      </w:r>
+      <w:r>
+        <w:t xml:space="preserve"> more support in the proving stages would be extremely helpful as I found this, by far, the most confusing section of the coursework.</w:t>
       </w:r>
     </w:p>
     <w:sectPr>
@@ -255,7 +427,7 @@
       <w:rPr>
         <w:noProof/>
       </w:rPr>
-      <w:t>2</w:t>
+      <w:t>3</w:t>
     </w:r>
     <w:r>
       <w:rPr>
@@ -263,8 +435,6 @@
       </w:rPr>
       <w:fldChar w:fldCharType="end"/>
     </w:r>
-    <w:bookmarkStart w:id="0" w:name="_GoBack"/>
-    <w:bookmarkEnd w:id="0"/>
   </w:p>
 </w:ftr>
 </file>

</xml_diff>